<commit_message>
implement intro flow, some semblance of level intro
</commit_message>
<xml_diff>
--- a/Art Refs/intro flow.docx
+++ b/Art Refs/intro flow.docx
@@ -19,44 +19,61 @@
       <w:r>
         <w:t xml:space="preserve"> strata analyzer and its amazing features)</w:t>
       </w:r>
+    </w:p>
+    <w:p>
+      <w:r>
+        <w:t>Th</w:t>
+      </w:r>
+      <w:r>
+        <w:t>is is the</w:t>
+      </w:r>
+      <w:r>
+        <w:t xml:space="preserve"> </w:t>
+      </w:r>
+      <w:proofErr w:type="spellStart"/>
+      <w:r>
+        <w:t>Gnomatic</w:t>
+      </w:r>
+      <w:proofErr w:type="spellEnd"/>
+      <w:r>
+        <w:t xml:space="preserve"> Strata Analyzer</w:t>
+      </w:r>
+      <w:r>
+        <w:t xml:space="preserve">.  A bouncy contraption </w:t>
+      </w:r>
+      <w:r>
+        <w:t xml:space="preserve">capable of transmogrifying information </w:t>
+      </w:r>
+      <w:r>
+        <w:t>from</w:t>
+      </w:r>
+      <w:r>
+        <w:t xml:space="preserve"> rock layers </w:t>
+      </w:r>
+      <w:r>
+        <w:t xml:space="preserve">found in the </w:t>
+      </w:r>
+      <w:r>
+        <w:t>deep underbelly of Earth.</w:t>
+      </w:r>
       <w:bookmarkStart w:id="0" w:name="_GoBack"/>
       <w:bookmarkEnd w:id="0"/>
     </w:p>
     <w:p>
       <w:r>
-        <w:t xml:space="preserve">Greetings and salutations! Thank you for choosing </w:t>
-      </w:r>
-      <w:proofErr w:type="spellStart"/>
-      <w:r>
-        <w:t>Gnomatic</w:t>
-      </w:r>
-      <w:proofErr w:type="spellEnd"/>
-      <w:r>
-        <w:t xml:space="preserve"> Strata Analyzer as your guidance for exploring the history of planet Earth.</w:t>
-      </w:r>
-    </w:p>
-    <w:p>
-      <w:r>
-        <w:t xml:space="preserve">The </w:t>
-      </w:r>
-      <w:proofErr w:type="spellStart"/>
-      <w:r>
-        <w:t>Gnomatic</w:t>
-      </w:r>
-      <w:proofErr w:type="spellEnd"/>
-      <w:r>
-        <w:t xml:space="preserve"> Strata Analyzer is capable of transmogrifying information about rock layers deep </w:t>
-      </w:r>
-      <w:r>
-        <w:t xml:space="preserve">in the </w:t>
-      </w:r>
-      <w:r>
-        <w:t>underbelly of Earth. Truly a magnificent device!</w:t>
-      </w:r>
-    </w:p>
-    <w:p>
-      <w:r>
-        <w:t xml:space="preserve">But first, let’s review the study of </w:t>
+        <w:t xml:space="preserve">But </w:t>
+      </w:r>
+      <w:r>
+        <w:t>before we have a crack at it</w:t>
+      </w:r>
+      <w:r>
+        <w:t xml:space="preserve">, let’s </w:t>
+      </w:r>
+      <w:r>
+        <w:t xml:space="preserve">first </w:t>
+      </w:r>
+      <w:r>
+        <w:t xml:space="preserve">review the study of </w:t>
       </w:r>
       <w:r>
         <w:t>rock layers</w:t>
@@ -131,13 +148,19 @@
         <w:t xml:space="preserve">Superposition – </w:t>
       </w:r>
       <w:r>
-        <w:t xml:space="preserve">younger layer of rocks sits </w:t>
+        <w:t>younger layer</w:t>
+      </w:r>
+      <w:r>
+        <w:t>s</w:t>
+      </w:r>
+      <w:r>
+        <w:t xml:space="preserve"> of rock sit </w:t>
       </w:r>
       <w:r>
         <w:t>a</w:t>
       </w:r>
       <w:r>
-        <w:t>top of older rocks</w:t>
+        <w:t>top older rocks</w:t>
       </w:r>
       <w:r>
         <w:t>. (illustrate – mention relative age)</w:t>
@@ -152,7 +175,13 @@
         </w:numPr>
       </w:pPr>
       <w:r>
-        <w:t>Original Horizontality – sedimentary rocks were originally deposited horizontally through weathering and erosions.  Layers that are tilted have since been altered by external force.</w:t>
+        <w:t xml:space="preserve">Original Horizontality – sedimentary rocks were originally deposited horizontally </w:t>
+      </w:r>
+      <w:r>
+        <w:t>by</w:t>
+      </w:r>
+      <w:r>
+        <w:t xml:space="preserve"> weathering and erosions.  Layers that are tilted have since been altered by external force.</w:t>
       </w:r>
     </w:p>
     <w:p>
@@ -173,7 +202,13 @@
         <w:t xml:space="preserve"> </w:t>
       </w:r>
       <w:r>
-        <w:t>A layer of rocks that cut across other layers is considered to be younger.  An example of this is an intrusion of magma forming into igneous rocks.</w:t>
+        <w:t>A layer of rock that cut</w:t>
+      </w:r>
+      <w:r>
+        <w:t>s</w:t>
+      </w:r>
+      <w:r>
+        <w:t xml:space="preserve"> across other layers is considered to be younger.  An example of this is an intrusion of magma.</w:t>
       </w:r>
     </w:p>
     <w:p>
@@ -185,16 +220,16 @@
         </w:numPr>
       </w:pPr>
       <w:r>
-        <w:t xml:space="preserve">Lateral continuity – Layers of rock are continuous until they are blocked by a larger solid body, or until they are </w:t>
-      </w:r>
-      <w:r>
-        <w:t xml:space="preserve">acted upon </w:t>
-      </w:r>
-      <w:r>
-        <w:t xml:space="preserve">by erosions or </w:t>
-      </w:r>
-      <w:r>
-        <w:t>when the Earth’s plates move</w:t>
+        <w:t xml:space="preserve">Lateral continuity – Layers of rock are continuous until they are blocked by a larger solid </w:t>
+      </w:r>
+      <w:r>
+        <w:t>body or</w:t>
+      </w:r>
+      <w:r>
+        <w:t xml:space="preserve"> </w:t>
+      </w:r>
+      <w:r>
+        <w:t>broken up by external force</w:t>
       </w:r>
       <w:r>
         <w:t>.</w:t>

</xml_diff>